<commit_message>
Added section 11.c to the Word document.
</commit_message>
<xml_diff>
--- a/Simulink integration into FRC WPILib.docx
+++ b/Simulink integration into FRC WPILib.docx
@@ -55,8 +55,9 @@
           <w:sz w:val="24"/>
           <w:szCs w:val="24"/>
         </w:rPr>
-        <w:t xml:space="preserve"> WPILib</w:t>
-      </w:r>
+        <w:t xml:space="preserve"> </w:t>
+      </w:r>
+      <w:proofErr w:type="spellStart"/>
       <w:r>
         <w:rPr>
           <w:b/>
@@ -64,6 +65,16 @@
           <w:sz w:val="24"/>
           <w:szCs w:val="24"/>
         </w:rPr>
+        <w:t>WPILib</w:t>
+      </w:r>
+      <w:proofErr w:type="spellEnd"/>
+      <w:r>
+        <w:rPr>
+          <w:b/>
+          <w:bCs/>
+          <w:sz w:val="24"/>
+          <w:szCs w:val="24"/>
+        </w:rPr>
         <w:t xml:space="preserve"> VS Code</w:t>
       </w:r>
     </w:p>
@@ -128,7 +139,15 @@
         <w:t xml:space="preserve">This tutorial </w:t>
       </w:r>
       <w:r>
-        <w:t xml:space="preserve">will bring you from zero to working software on an FRC RoboRio </w:t>
+        <w:t xml:space="preserve">will bring you from zero to working software on an FRC </w:t>
+      </w:r>
+      <w:proofErr w:type="spellStart"/>
+      <w:r>
+        <w:t>RoboRio</w:t>
+      </w:r>
+      <w:proofErr w:type="spellEnd"/>
+      <w:r>
+        <w:t xml:space="preserve"> </w:t>
       </w:r>
       <w:r>
         <w:t>by using</w:t>
@@ -137,16 +156,29 @@
         <w:t xml:space="preserve"> the</w:t>
       </w:r>
       <w:r>
-        <w:t xml:space="preserve"> WPILib</w:t>
-      </w:r>
-      <w:r>
         <w:t xml:space="preserve"> </w:t>
       </w:r>
+      <w:proofErr w:type="spellStart"/>
+      <w:r>
+        <w:t>WPILib</w:t>
+      </w:r>
+      <w:proofErr w:type="spellEnd"/>
+      <w:r>
+        <w:t xml:space="preserve"> </w:t>
+      </w:r>
       <w:r>
         <w:t>software architecture</w:t>
       </w:r>
       <w:r>
-        <w:t>, Matlab/Simulink</w:t>
+        <w:t xml:space="preserve">, </w:t>
+      </w:r>
+      <w:proofErr w:type="spellStart"/>
+      <w:r>
+        <w:t>Matlab</w:t>
+      </w:r>
+      <w:proofErr w:type="spellEnd"/>
+      <w:r>
+        <w:t>/Simulink</w:t>
       </w:r>
       <w:r>
         <w:t xml:space="preserve"> </w:t>
@@ -200,7 +232,15 @@
         <w:t xml:space="preserve">code, </w:t>
       </w:r>
       <w:r>
-        <w:t>modify WPILib code</w:t>
+        <w:t xml:space="preserve">modify </w:t>
+      </w:r>
+      <w:proofErr w:type="spellStart"/>
+      <w:r>
+        <w:t>WPILib</w:t>
+      </w:r>
+      <w:proofErr w:type="spellEnd"/>
+      <w:r>
+        <w:t xml:space="preserve"> code</w:t>
       </w:r>
       <w:r>
         <w:t xml:space="preserve">, </w:t>
@@ -211,11 +251,24 @@
       <w:r>
         <w:t xml:space="preserve">integrated </w:t>
       </w:r>
-      <w:r>
-        <w:t xml:space="preserve">WPILib/Simulink </w:t>
-      </w:r>
-      <w:r>
-        <w:t xml:space="preserve">software to the RoboRio, </w:t>
+      <w:proofErr w:type="spellStart"/>
+      <w:r>
+        <w:t>WPILib</w:t>
+      </w:r>
+      <w:proofErr w:type="spellEnd"/>
+      <w:r>
+        <w:t xml:space="preserve">/Simulink </w:t>
+      </w:r>
+      <w:r>
+        <w:t xml:space="preserve">software to the </w:t>
+      </w:r>
+      <w:proofErr w:type="spellStart"/>
+      <w:r>
+        <w:t>RoboRio</w:t>
+      </w:r>
+      <w:proofErr w:type="spellEnd"/>
+      <w:r>
+        <w:t xml:space="preserve">, </w:t>
       </w:r>
       <w:r>
         <w:t>tune parameters</w:t>
@@ -249,8 +302,13 @@
       <w:r>
         <w:t xml:space="preserve"> </w:t>
       </w:r>
-      <w:r>
-        <w:t>Matlab/Simulink</w:t>
+      <w:proofErr w:type="spellStart"/>
+      <w:r>
+        <w:t>Matlab</w:t>
+      </w:r>
+      <w:proofErr w:type="spellEnd"/>
+      <w:r>
+        <w:t>/Simulink</w:t>
       </w:r>
     </w:p>
     <w:p>
@@ -358,16 +416,7 @@
         <w:t>code for different parts of the robot without tying up a physical robot.</w:t>
       </w:r>
       <w:r>
-        <w:t xml:space="preserve">  </w:t>
-      </w:r>
-      <w:r>
-        <w:t>This can greatly reduce the time it takes to get working</w:t>
-      </w:r>
-      <w:r>
-        <w:t xml:space="preserve"> </w:t>
-      </w:r>
-      <w:r>
-        <w:t xml:space="preserve">software.  </w:t>
+        <w:t xml:space="preserve">  This can greatly reduce the time it takes to get working software.  </w:t>
       </w:r>
     </w:p>
     <w:p>
@@ -390,7 +439,15 @@
         <w:t>Disadvantages</w:t>
       </w:r>
       <w:r>
-        <w:t xml:space="preserve"> of using Matlab/Simulink</w:t>
+        <w:t xml:space="preserve"> of using </w:t>
+      </w:r>
+      <w:proofErr w:type="spellStart"/>
+      <w:r>
+        <w:t>Matlab</w:t>
+      </w:r>
+      <w:proofErr w:type="spellEnd"/>
+      <w:r>
+        <w:t>/Simulink</w:t>
       </w:r>
       <w:r>
         <w:t xml:space="preserve"> </w:t>
@@ -425,8 +482,13 @@
       <w:r>
         <w:t xml:space="preserve"> </w:t>
       </w:r>
-      <w:r>
-        <w:t xml:space="preserve">WPILib modules </w:t>
+      <w:proofErr w:type="spellStart"/>
+      <w:r>
+        <w:t>WPILib</w:t>
+      </w:r>
+      <w:proofErr w:type="spellEnd"/>
+      <w:r>
+        <w:t xml:space="preserve"> modules </w:t>
       </w:r>
       <w:r>
         <w:t xml:space="preserve">you </w:t>
@@ -438,7 +500,15 @@
         <w:t>need to re</w:t>
       </w:r>
       <w:r>
-        <w:t xml:space="preserve">verse engineer some of what is in WPILib </w:t>
+        <w:t xml:space="preserve">verse engineer some of what is in </w:t>
+      </w:r>
+      <w:proofErr w:type="spellStart"/>
+      <w:r>
+        <w:t>WPILib</w:t>
+      </w:r>
+      <w:proofErr w:type="spellEnd"/>
+      <w:r>
+        <w:t xml:space="preserve"> </w:t>
       </w:r>
       <w:r>
         <w:t>(</w:t>
@@ -471,7 +541,23 @@
         <w:t xml:space="preserve">You need to </w:t>
       </w:r>
       <w:r>
-        <w:t>use C++ for the RoboRio software architecture.  Matlab/Simulink is not able to generate code for Java.</w:t>
+        <w:t xml:space="preserve">use C++ for the </w:t>
+      </w:r>
+      <w:proofErr w:type="spellStart"/>
+      <w:r>
+        <w:t>RoboRio</w:t>
+      </w:r>
+      <w:proofErr w:type="spellEnd"/>
+      <w:r>
+        <w:t xml:space="preserve"> software architecture.  </w:t>
+      </w:r>
+      <w:proofErr w:type="spellStart"/>
+      <w:r>
+        <w:t>Matlab</w:t>
+      </w:r>
+      <w:proofErr w:type="spellEnd"/>
+      <w:r>
+        <w:t>/Simulink is not able to generate code for Java.</w:t>
       </w:r>
     </w:p>
     <w:p>
@@ -489,7 +575,11 @@
         <w:t>t</w:t>
       </w:r>
       <w:r>
-        <w:t xml:space="preserve"> use timed</w:t>
+        <w:t xml:space="preserve"> use </w:t>
+      </w:r>
+      <w:proofErr w:type="gramStart"/>
+      <w:r>
+        <w:t>timed</w:t>
       </w:r>
       <w:r>
         <w:t>-</w:t>
@@ -497,6 +587,7 @@
       <w:r>
         <w:t>robot</w:t>
       </w:r>
+      <w:proofErr w:type="gramEnd"/>
       <w:r>
         <w:t xml:space="preserve"> to execute the Simulink code at a periodic rate.  This doesn’t work </w:t>
       </w:r>
@@ -510,7 +601,15 @@
         <w:t>command-based</w:t>
       </w:r>
       <w:r>
-        <w:t xml:space="preserve"> robot.</w:t>
+        <w:t xml:space="preserve"> </w:t>
+      </w:r>
+      <w:proofErr w:type="gramStart"/>
+      <w:r>
+        <w:t>robot</w:t>
+      </w:r>
+      <w:proofErr w:type="gramEnd"/>
+      <w:r>
+        <w:t>.</w:t>
       </w:r>
     </w:p>
     <w:p>
@@ -560,12 +659,14 @@
         <w:t xml:space="preserve">Install </w:t>
       </w:r>
       <w:hyperlink r:id="rId7" w:history="1">
+        <w:proofErr w:type="spellStart"/>
         <w:r>
           <w:rPr>
             <w:rStyle w:val="Hyperlink"/>
           </w:rPr>
           <w:t>WPILib</w:t>
         </w:r>
+        <w:proofErr w:type="spellEnd"/>
       </w:hyperlink>
       <w:r>
         <w:rPr>
@@ -613,12 +714,14 @@
         <w:t xml:space="preserve">Install </w:t>
       </w:r>
       <w:hyperlink r:id="rId8" w:history="1">
+        <w:proofErr w:type="spellStart"/>
         <w:r>
           <w:rPr>
             <w:rStyle w:val="Hyperlink"/>
           </w:rPr>
           <w:t>Matlab</w:t>
         </w:r>
+        <w:proofErr w:type="spellEnd"/>
       </w:hyperlink>
       <w:r>
         <w:t xml:space="preserve"> </w:t>
@@ -634,7 +737,15 @@
         <w:t>(t</w:t>
       </w:r>
       <w:r>
-        <w:t>his document is based on Matlab 2023b</w:t>
+        <w:t xml:space="preserve">his document is based on </w:t>
+      </w:r>
+      <w:proofErr w:type="spellStart"/>
+      <w:r>
+        <w:t>Matlab</w:t>
+      </w:r>
+      <w:proofErr w:type="spellEnd"/>
+      <w:r>
+        <w:t xml:space="preserve"> 2023b</w:t>
       </w:r>
       <w:r>
         <w:t>)</w:t>
@@ -672,7 +783,15 @@
         </w:numPr>
       </w:pPr>
       <w:r>
-        <w:t xml:space="preserve">The mentor will receive an email from The Mathworks with a license number </w:t>
+        <w:t xml:space="preserve">The mentor will receive an email from The </w:t>
+      </w:r>
+      <w:proofErr w:type="spellStart"/>
+      <w:r>
+        <w:t>Mathworks</w:t>
+      </w:r>
+      <w:proofErr w:type="spellEnd"/>
+      <w:r>
+        <w:t xml:space="preserve"> with a license number </w:t>
       </w:r>
       <w:r>
         <w:t>and</w:t>
@@ -682,8 +801,13 @@
       </w:r>
     </w:p>
     <w:p>
-      <w:r>
-        <w:t>Github Repository</w:t>
+      <w:proofErr w:type="spellStart"/>
+      <w:r>
+        <w:t>Github</w:t>
+      </w:r>
+      <w:proofErr w:type="spellEnd"/>
+      <w:r>
+        <w:t xml:space="preserve"> Repository</w:t>
       </w:r>
     </w:p>
     <w:p>
@@ -718,8 +842,21 @@
         </w:numPr>
       </w:pPr>
       <w:r>
-        <w:t>Create a new WPILib project</w:t>
-      </w:r>
+        <w:t xml:space="preserve">Create a new </w:t>
+      </w:r>
+      <w:proofErr w:type="spellStart"/>
+      <w:r>
+        <w:t>WPILib</w:t>
+      </w:r>
+      <w:proofErr w:type="spellEnd"/>
+      <w:r>
+        <w:t xml:space="preserve"> </w:t>
+      </w:r>
+      <w:proofErr w:type="gramStart"/>
+      <w:r>
+        <w:t>project</w:t>
+      </w:r>
+      <w:proofErr w:type="gramEnd"/>
     </w:p>
     <w:p>
       <w:pPr>
@@ -732,8 +869,13 @@
       <w:r>
         <w:t xml:space="preserve">Open </w:t>
       </w:r>
-      <w:r>
-        <w:t xml:space="preserve">WPILib </w:t>
+      <w:proofErr w:type="spellStart"/>
+      <w:r>
+        <w:t>WPILib</w:t>
+      </w:r>
+      <w:proofErr w:type="spellEnd"/>
+      <w:r>
+        <w:t xml:space="preserve"> </w:t>
       </w:r>
       <w:r>
         <w:t>VS Code</w:t>
@@ -772,8 +914,21 @@
         </w:numPr>
       </w:pPr>
       <w:r>
-        <w:t>Choose from the dropdown “WPILib: Create a new project”</w:t>
-      </w:r>
+        <w:t>Choose from the dropdown “</w:t>
+      </w:r>
+      <w:proofErr w:type="spellStart"/>
+      <w:r>
+        <w:t>WPILib</w:t>
+      </w:r>
+      <w:proofErr w:type="spellEnd"/>
+      <w:r>
+        <w:t xml:space="preserve">: Create a new </w:t>
+      </w:r>
+      <w:proofErr w:type="gramStart"/>
+      <w:r>
+        <w:t>project”</w:t>
+      </w:r>
+      <w:proofErr w:type="gramEnd"/>
     </w:p>
     <w:p>
       <w:pPr>
@@ -784,8 +939,13 @@
         </w:numPr>
       </w:pPr>
       <w:r>
-        <w:t>Select a project type (Example or Template): “Template”</w:t>
-      </w:r>
+        <w:t>Select a project type (Example or Template): “</w:t>
+      </w:r>
+      <w:proofErr w:type="gramStart"/>
+      <w:r>
+        <w:t>Template”</w:t>
+      </w:r>
+      <w:proofErr w:type="gramEnd"/>
     </w:p>
     <w:p>
       <w:pPr>
@@ -811,8 +971,18 @@
         </w:numPr>
       </w:pPr>
       <w:r>
-        <w:t>Select a language: “cpp”</w:t>
-      </w:r>
+        <w:t>Select a language: “</w:t>
+      </w:r>
+      <w:proofErr w:type="spellStart"/>
+      <w:proofErr w:type="gramStart"/>
+      <w:r>
+        <w:t>cpp</w:t>
+      </w:r>
+      <w:proofErr w:type="spellEnd"/>
+      <w:r>
+        <w:t>”</w:t>
+      </w:r>
+      <w:proofErr w:type="gramEnd"/>
     </w:p>
     <w:p>
       <w:pPr>
@@ -976,7 +1146,23 @@
         </w:numPr>
       </w:pPr>
       <w:r>
-        <w:t>Create a new “simulink” folder at the project top level (same level as “src”)</w:t>
+        <w:t>Create a new “</w:t>
+      </w:r>
+      <w:proofErr w:type="spellStart"/>
+      <w:r>
+        <w:t>simulink</w:t>
+      </w:r>
+      <w:proofErr w:type="spellEnd"/>
+      <w:r>
+        <w:t>” folder at the project top level (same level as “</w:t>
+      </w:r>
+      <w:proofErr w:type="spellStart"/>
+      <w:r>
+        <w:t>src</w:t>
+      </w:r>
+      <w:proofErr w:type="spellEnd"/>
+      <w:r>
+        <w:t>”)</w:t>
       </w:r>
       <w:r>
         <w:t xml:space="preserve"> with subfolders</w:t>
@@ -993,12 +1179,14 @@
           <w:numId w:val="7"/>
         </w:numPr>
       </w:pPr>
+      <w:proofErr w:type="spellStart"/>
       <w:r>
         <w:t>s</w:t>
       </w:r>
       <w:r>
         <w:t>imulink</w:t>
       </w:r>
+      <w:proofErr w:type="spellEnd"/>
     </w:p>
     <w:p>
       <w:pPr>
@@ -1018,7 +1206,15 @@
         <w:t>a</w:t>
       </w:r>
       <w:r>
-        <w:t xml:space="preserve"> Matlab project</w:t>
+        <w:t xml:space="preserve"> </w:t>
+      </w:r>
+      <w:proofErr w:type="spellStart"/>
+      <w:r>
+        <w:t>Matlab</w:t>
+      </w:r>
+      <w:proofErr w:type="spellEnd"/>
+      <w:r>
+        <w:t xml:space="preserve"> project</w:t>
       </w:r>
       <w:r>
         <w:t xml:space="preserve"> to be created in the next step</w:t>
@@ -1035,8 +1231,13 @@
           <w:numId w:val="7"/>
         </w:numPr>
       </w:pPr>
-      <w:r>
-        <w:t>simulink\</w:t>
+      <w:proofErr w:type="spellStart"/>
+      <w:r>
+        <w:t>simulink</w:t>
+      </w:r>
+      <w:proofErr w:type="spellEnd"/>
+      <w:r>
+        <w:t>\</w:t>
       </w:r>
       <w:r>
         <w:t>Data</w:t>
@@ -1077,12 +1278,19 @@
           <w:numId w:val="7"/>
         </w:numPr>
       </w:pPr>
-      <w:r>
-        <w:t>simulink\</w:t>
-      </w:r>
+      <w:proofErr w:type="spellStart"/>
+      <w:r>
+        <w:t>simulink</w:t>
+      </w:r>
+      <w:proofErr w:type="spellEnd"/>
+      <w:r>
+        <w:t>\</w:t>
+      </w:r>
+      <w:proofErr w:type="spellStart"/>
       <w:r>
         <w:t>Reusable_Models</w:t>
       </w:r>
+      <w:proofErr w:type="spellEnd"/>
     </w:p>
     <w:p>
       <w:pPr>
@@ -1104,18 +1312,27 @@
           <w:numId w:val="7"/>
         </w:numPr>
       </w:pPr>
-      <w:r>
-        <w:t>simulink\</w:t>
-      </w:r>
+      <w:proofErr w:type="spellStart"/>
+      <w:r>
+        <w:t>simulink</w:t>
+      </w:r>
+      <w:proofErr w:type="spellEnd"/>
+      <w:r>
+        <w:t>\</w:t>
+      </w:r>
+      <w:proofErr w:type="spellStart"/>
       <w:r>
         <w:t>Reusable_Models</w:t>
       </w:r>
+      <w:proofErr w:type="spellEnd"/>
       <w:r>
         <w:t>\</w:t>
       </w:r>
+      <w:proofErr w:type="spellStart"/>
       <w:r>
         <w:t>Code_Gen_Libraries</w:t>
       </w:r>
+      <w:proofErr w:type="spellEnd"/>
       <w:r>
         <w:t xml:space="preserve"> </w:t>
       </w:r>
@@ -1152,18 +1369,27 @@
           <w:numId w:val="7"/>
         </w:numPr>
       </w:pPr>
-      <w:r>
-        <w:t>simulink\</w:t>
-      </w:r>
+      <w:proofErr w:type="spellStart"/>
+      <w:r>
+        <w:t>simulink</w:t>
+      </w:r>
+      <w:proofErr w:type="spellEnd"/>
+      <w:r>
+        <w:t>\</w:t>
+      </w:r>
+      <w:proofErr w:type="spellStart"/>
       <w:r>
         <w:t>Reusable_Models</w:t>
       </w:r>
+      <w:proofErr w:type="spellEnd"/>
       <w:r>
         <w:t>\</w:t>
       </w:r>
+      <w:proofErr w:type="spellStart"/>
       <w:r>
         <w:t>Code_Gen_Referenced_Subsystems</w:t>
       </w:r>
+      <w:proofErr w:type="spellEnd"/>
       <w:r>
         <w:t xml:space="preserve"> </w:t>
       </w:r>
@@ -1194,12 +1420,19 @@
           <w:numId w:val="7"/>
         </w:numPr>
       </w:pPr>
-      <w:r>
-        <w:t>simulink\</w:t>
-      </w:r>
+      <w:proofErr w:type="spellStart"/>
+      <w:r>
+        <w:t>simulink</w:t>
+      </w:r>
+      <w:proofErr w:type="spellEnd"/>
+      <w:r>
+        <w:t>\</w:t>
+      </w:r>
+      <w:proofErr w:type="spellStart"/>
       <w:r>
         <w:t>Reusable_Models</w:t>
       </w:r>
+      <w:proofErr w:type="spellEnd"/>
       <w:r>
         <w:t>\</w:t>
       </w:r>
@@ -1230,12 +1463,19 @@
           <w:numId w:val="7"/>
         </w:numPr>
       </w:pPr>
-      <w:r>
-        <w:t>simulink\</w:t>
-      </w:r>
+      <w:proofErr w:type="spellStart"/>
+      <w:r>
+        <w:t>simulink</w:t>
+      </w:r>
+      <w:proofErr w:type="spellEnd"/>
+      <w:r>
+        <w:t>\</w:t>
+      </w:r>
+      <w:proofErr w:type="spellStart"/>
       <w:r>
         <w:t>Top_Level_Models</w:t>
       </w:r>
+      <w:proofErr w:type="spellEnd"/>
     </w:p>
     <w:p>
       <w:pPr>
@@ -1257,12 +1497,19 @@
           <w:numId w:val="7"/>
         </w:numPr>
       </w:pPr>
-      <w:r>
-        <w:t>simulink\</w:t>
-      </w:r>
+      <w:proofErr w:type="spellStart"/>
+      <w:r>
+        <w:t>simulink</w:t>
+      </w:r>
+      <w:proofErr w:type="spellEnd"/>
+      <w:r>
+        <w:t>\</w:t>
+      </w:r>
+      <w:proofErr w:type="spellStart"/>
       <w:r>
         <w:t>Unit_Tests</w:t>
       </w:r>
+      <w:proofErr w:type="spellEnd"/>
     </w:p>
     <w:p>
       <w:pPr>
@@ -1273,7 +1520,15 @@
         </w:numPr>
       </w:pPr>
       <w:r>
-        <w:t xml:space="preserve">Simulink model files used for unit testing, for example, testing </w:t>
+        <w:t xml:space="preserve">Simulink model files </w:t>
+      </w:r>
+      <w:proofErr w:type="gramStart"/>
+      <w:r>
+        <w:t>used</w:t>
+      </w:r>
+      <w:proofErr w:type="gramEnd"/>
+      <w:r>
+        <w:t xml:space="preserve"> for unit testing, for example, testing </w:t>
       </w:r>
       <w:r>
         <w:t>code gen libraries or referenced subsystems.</w:t>
@@ -1287,8 +1542,13 @@
           <w:numId w:val="7"/>
         </w:numPr>
       </w:pPr>
-      <w:r>
-        <w:t>simulink\</w:t>
+      <w:proofErr w:type="spellStart"/>
+      <w:r>
+        <w:t>simulink</w:t>
+      </w:r>
+      <w:proofErr w:type="spellEnd"/>
+      <w:r>
+        <w:t>\</w:t>
       </w:r>
       <w:r>
         <w:t>Utilities</w:t>
@@ -1327,9 +1587,11 @@
         <w:lastRenderedPageBreak/>
         <w:t xml:space="preserve">Create a </w:t>
       </w:r>
+      <w:proofErr w:type="spellStart"/>
       <w:r>
         <w:t>Matlab</w:t>
       </w:r>
+      <w:proofErr w:type="spellEnd"/>
       <w:r>
         <w:t xml:space="preserve"> project in the </w:t>
       </w:r>
@@ -1340,11 +1602,21 @@
         <w:t xml:space="preserve"> </w:t>
       </w:r>
       <w:r>
-        <w:t xml:space="preserve">“simulink” </w:t>
-      </w:r>
+        <w:t>“</w:t>
+      </w:r>
+      <w:proofErr w:type="spellStart"/>
+      <w:r>
+        <w:t>simulink</w:t>
+      </w:r>
+      <w:proofErr w:type="spellEnd"/>
+      <w:r>
+        <w:t xml:space="preserve">” </w:t>
+      </w:r>
+      <w:proofErr w:type="gramStart"/>
       <w:r>
         <w:t>folder</w:t>
       </w:r>
+      <w:proofErr w:type="gramEnd"/>
     </w:p>
     <w:p>
       <w:pPr>
@@ -1355,8 +1627,13 @@
         </w:numPr>
       </w:pPr>
       <w:r>
-        <w:t>Open Matlab</w:t>
-      </w:r>
+        <w:t xml:space="preserve">Open </w:t>
+      </w:r>
+      <w:proofErr w:type="spellStart"/>
+      <w:r>
+        <w:t>Matlab</w:t>
+      </w:r>
+      <w:proofErr w:type="spellEnd"/>
     </w:p>
     <w:p>
       <w:pPr>
@@ -1367,8 +1644,21 @@
         </w:numPr>
       </w:pPr>
       <w:r>
-        <w:t>Change the working directory to the “simulink” folder</w:t>
-      </w:r>
+        <w:t>Change the working directory to the “</w:t>
+      </w:r>
+      <w:proofErr w:type="spellStart"/>
+      <w:r>
+        <w:t>simulink</w:t>
+      </w:r>
+      <w:proofErr w:type="spellEnd"/>
+      <w:r>
+        <w:t xml:space="preserve">” </w:t>
+      </w:r>
+      <w:proofErr w:type="gramStart"/>
+      <w:r>
+        <w:t>folder</w:t>
+      </w:r>
+      <w:proofErr w:type="gramEnd"/>
     </w:p>
     <w:p>
       <w:pPr>
@@ -1430,12 +1720,19 @@
       <w:r>
         <w:t xml:space="preserve">Create a new </w:t>
       </w:r>
-      <w:r>
-        <w:t xml:space="preserve">Matlab </w:t>
-      </w:r>
+      <w:proofErr w:type="spellStart"/>
+      <w:r>
+        <w:t>Matlab</w:t>
+      </w:r>
+      <w:proofErr w:type="spellEnd"/>
+      <w:r>
+        <w:t xml:space="preserve"> </w:t>
+      </w:r>
+      <w:proofErr w:type="gramStart"/>
       <w:r>
         <w:t>project</w:t>
       </w:r>
+      <w:proofErr w:type="gramEnd"/>
     </w:p>
     <w:p>
       <w:pPr>
@@ -1464,8 +1761,13 @@
         </w:numPr>
       </w:pPr>
       <w:r>
-        <w:t>Project name: simulink</w:t>
-      </w:r>
+        <w:t xml:space="preserve">Project name: </w:t>
+      </w:r>
+      <w:proofErr w:type="spellStart"/>
+      <w:r>
+        <w:t>simulink</w:t>
+      </w:r>
+      <w:proofErr w:type="spellEnd"/>
     </w:p>
     <w:p>
       <w:pPr>
@@ -1481,9 +1783,11 @@
       <w:r>
         <w:t>“</w:t>
       </w:r>
+      <w:proofErr w:type="spellStart"/>
       <w:r>
         <w:t>simulink</w:t>
       </w:r>
+      <w:proofErr w:type="spellEnd"/>
       <w:r>
         <w:t>”</w:t>
       </w:r>
@@ -1491,8 +1795,13 @@
         <w:t xml:space="preserve"> folder</w:t>
       </w:r>
       <w:r>
-        <w:t xml:space="preserve"> created above</w:t>
-      </w:r>
+        <w:t xml:space="preserve"> created </w:t>
+      </w:r>
+      <w:proofErr w:type="gramStart"/>
+      <w:r>
+        <w:t>above</w:t>
+      </w:r>
+      <w:proofErr w:type="gramEnd"/>
     </w:p>
     <w:p>
       <w:pPr>
@@ -1515,10 +1824,26 @@
         </w:numPr>
       </w:pPr>
       <w:r>
-        <w:t xml:space="preserve">When creating the project a “resources” folder is automatically created.  This </w:t>
-      </w:r>
-      <w:r>
-        <w:t>is only used by Matlab and contains files to manage the project folder structure.</w:t>
+        <w:t xml:space="preserve">When creating the </w:t>
+      </w:r>
+      <w:proofErr w:type="gramStart"/>
+      <w:r>
+        <w:t>project</w:t>
+      </w:r>
+      <w:proofErr w:type="gramEnd"/>
+      <w:r>
+        <w:t xml:space="preserve"> a “resources” folder is automatically created.  This </w:t>
+      </w:r>
+      <w:r>
+        <w:t xml:space="preserve">is only used by </w:t>
+      </w:r>
+      <w:proofErr w:type="spellStart"/>
+      <w:r>
+        <w:t>Matlab</w:t>
+      </w:r>
+      <w:proofErr w:type="spellEnd"/>
+      <w:r>
+        <w:t xml:space="preserve"> and contains files to manage the project folder structure.</w:t>
       </w:r>
     </w:p>
     <w:p>
@@ -1545,8 +1870,13 @@
         </w:numPr>
       </w:pPr>
       <w:r>
-        <w:t>Add folders to the project</w:t>
-      </w:r>
+        <w:t xml:space="preserve">Add folders to the </w:t>
+      </w:r>
+      <w:proofErr w:type="gramStart"/>
+      <w:r>
+        <w:t>project</w:t>
+      </w:r>
+      <w:proofErr w:type="gramEnd"/>
     </w:p>
     <w:p>
       <w:pPr>
@@ -1636,7 +1966,15 @@
         </w:numPr>
       </w:pPr>
       <w:r>
-        <w:t xml:space="preserve">Highlight all of the </w:t>
+        <w:t xml:space="preserve">Highlight </w:t>
+      </w:r>
+      <w:proofErr w:type="gramStart"/>
+      <w:r>
+        <w:t>all of</w:t>
+      </w:r>
+      <w:proofErr w:type="gramEnd"/>
+      <w:r>
+        <w:t xml:space="preserve"> the </w:t>
       </w:r>
       <w:r>
         <w:t xml:space="preserve">project </w:t>
@@ -1653,6 +1991,9 @@
         <w:ind w:left="2160"/>
       </w:pPr>
       <w:r>
+        <w:rPr>
+          <w:noProof/>
+        </w:rPr>
         <w:drawing>
           <wp:inline distT="0" distB="0" distL="0" distR="0" wp14:anchorId="0D4C139A" wp14:editId="1A20B38F">
             <wp:extent cx="4239217" cy="1133633"/>
@@ -1745,9 +2086,11 @@
       <w:r>
         <w:t>\</w:t>
       </w:r>
+      <w:proofErr w:type="spellStart"/>
       <w:r>
         <w:t>simulink</w:t>
       </w:r>
+      <w:proofErr w:type="spellEnd"/>
       <w:r>
         <w:t>\</w:t>
       </w:r>
@@ -1766,12 +2109,14 @@
           <w:lang w:val="es-ES"/>
         </w:rPr>
       </w:pPr>
+      <w:proofErr w:type="spellStart"/>
       <w:r>
         <w:rPr>
           <w:lang w:val="es-ES"/>
         </w:rPr>
         <w:t>Code_Gen_Model_data.m</w:t>
       </w:r>
+      <w:proofErr w:type="spellEnd"/>
     </w:p>
     <w:p>
       <w:pPr>
@@ -1784,15 +2129,27 @@
       <w:r>
         <w:t>\</w:t>
       </w:r>
+      <w:proofErr w:type="spellStart"/>
       <w:r>
         <w:t>simulink</w:t>
       </w:r>
+      <w:proofErr w:type="spellEnd"/>
       <w:r>
         <w:t>\</w:t>
       </w:r>
-      <w:r>
-        <w:t>Reusable_Models\Code_Gen_Referenced_Subsystems</w:t>
-      </w:r>
+      <w:proofErr w:type="spellStart"/>
+      <w:r>
+        <w:t>Reusable_Models</w:t>
+      </w:r>
+      <w:proofErr w:type="spellEnd"/>
+      <w:r>
+        <w:t>\</w:t>
+      </w:r>
+      <w:proofErr w:type="spellStart"/>
+      <w:r>
+        <w:t>Code_Gen_Referenced_Subsystems</w:t>
+      </w:r>
+      <w:proofErr w:type="spellEnd"/>
     </w:p>
     <w:p>
       <w:pPr>
@@ -1802,9 +2159,11 @@
           <w:numId w:val="8"/>
         </w:numPr>
       </w:pPr>
+      <w:proofErr w:type="spellStart"/>
       <w:r>
         <w:t>Robot_sub.slx</w:t>
       </w:r>
+      <w:proofErr w:type="spellEnd"/>
     </w:p>
     <w:p>
       <w:pPr>
@@ -1817,15 +2176,19 @@
       <w:r>
         <w:t>\</w:t>
       </w:r>
+      <w:proofErr w:type="spellStart"/>
       <w:r>
         <w:t>simulink</w:t>
       </w:r>
+      <w:proofErr w:type="spellEnd"/>
       <w:r>
         <w:t>\</w:t>
       </w:r>
+      <w:proofErr w:type="spellStart"/>
       <w:r>
         <w:t>Top_Level_Models</w:t>
       </w:r>
+      <w:proofErr w:type="spellEnd"/>
     </w:p>
     <w:p>
       <w:pPr>
@@ -1835,9 +2198,11 @@
           <w:numId w:val="8"/>
         </w:numPr>
       </w:pPr>
+      <w:proofErr w:type="spellStart"/>
       <w:r>
         <w:t>Simulation_Model.slx</w:t>
       </w:r>
+      <w:proofErr w:type="spellEnd"/>
     </w:p>
     <w:p>
       <w:pPr>
@@ -1850,8 +2215,13 @@
       <w:r>
         <w:t>\</w:t>
       </w:r>
-      <w:r>
-        <w:t>simulink\Utilities</w:t>
+      <w:proofErr w:type="spellStart"/>
+      <w:r>
+        <w:t>simulink</w:t>
+      </w:r>
+      <w:proofErr w:type="spellEnd"/>
+      <w:r>
+        <w:t>\Utilities</w:t>
       </w:r>
     </w:p>
     <w:p>
@@ -1862,9 +2232,11 @@
           <w:numId w:val="8"/>
         </w:numPr>
       </w:pPr>
+      <w:proofErr w:type="spellStart"/>
       <w:r>
         <w:t>Build_Extern.m</w:t>
       </w:r>
+      <w:proofErr w:type="spellEnd"/>
     </w:p>
     <w:p>
       <w:pPr>
@@ -1874,9 +2246,11 @@
           <w:numId w:val="8"/>
         </w:numPr>
       </w:pPr>
+      <w:proofErr w:type="spellStart"/>
       <w:r>
         <w:t>Build_Intern.m</w:t>
       </w:r>
+      <w:proofErr w:type="spellEnd"/>
     </w:p>
     <w:p>
       <w:pPr>
@@ -1886,9 +2260,11 @@
           <w:numId w:val="8"/>
         </w:numPr>
       </w:pPr>
+      <w:proofErr w:type="spellStart"/>
       <w:r>
         <w:t>generate_controller_code.m</w:t>
       </w:r>
+      <w:proofErr w:type="spellEnd"/>
     </w:p>
     <w:p>
       <w:pPr>
@@ -1901,8 +2277,13 @@
       <w:r>
         <w:t xml:space="preserve">Add each of the files to the </w:t>
       </w:r>
-      <w:r>
-        <w:t xml:space="preserve">Matlab </w:t>
+      <w:proofErr w:type="spellStart"/>
+      <w:r>
+        <w:t>Matlab</w:t>
+      </w:r>
+      <w:proofErr w:type="spellEnd"/>
+      <w:r>
+        <w:t xml:space="preserve"> </w:t>
       </w:r>
       <w:r>
         <w:t>project</w:t>
@@ -1932,10 +2313,26 @@
         </w:numPr>
       </w:pPr>
       <w:r>
-        <w:t>Open “Simulation_Model.slx”</w:t>
-      </w:r>
-      <w:r>
-        <w:t xml:space="preserve"> which already includes a referenced subsystem link to “Robot_sub.slx”.</w:t>
+        <w:t>Open “</w:t>
+      </w:r>
+      <w:proofErr w:type="spellStart"/>
+      <w:r>
+        <w:t>Simulation_Model.slx</w:t>
+      </w:r>
+      <w:proofErr w:type="spellEnd"/>
+      <w:r>
+        <w:t>”</w:t>
+      </w:r>
+      <w:r>
+        <w:t xml:space="preserve"> which already includes a referenced subsystem link to “</w:t>
+      </w:r>
+      <w:proofErr w:type="spellStart"/>
+      <w:r>
+        <w:t>Robot_sub.slx</w:t>
+      </w:r>
+      <w:proofErr w:type="spellEnd"/>
+      <w:r>
+        <w:t>”.</w:t>
       </w:r>
     </w:p>
     <w:p>
@@ -1947,7 +2344,15 @@
         </w:numPr>
       </w:pPr>
       <w:r>
-        <w:t>Run the “Code_Gen_Model_data.m” file to load data into the workspace.</w:t>
+        <w:t>Run the “</w:t>
+      </w:r>
+      <w:proofErr w:type="spellStart"/>
+      <w:r>
+        <w:t>Code_Gen_Model_data.m</w:t>
+      </w:r>
+      <w:proofErr w:type="spellEnd"/>
+      <w:r>
+        <w:t>” file to load data into the workspace.</w:t>
       </w:r>
     </w:p>
     <w:p>
@@ -2001,8 +2406,13 @@
         </w:numPr>
       </w:pPr>
       <w:r>
-        <w:t>Inside the subsystem there are four game states</w:t>
-      </w:r>
+        <w:t xml:space="preserve">Inside the subsystem there are four game </w:t>
+      </w:r>
+      <w:proofErr w:type="gramStart"/>
+      <w:r>
+        <w:t>states</w:t>
+      </w:r>
+      <w:proofErr w:type="gramEnd"/>
       <w:r>
         <w:t xml:space="preserve"> and each calculates a different waveform.</w:t>
       </w:r>
@@ -2021,9 +2431,11 @@
       <w:r>
         <w:t xml:space="preserve"> which are set in the “</w:t>
       </w:r>
+      <w:proofErr w:type="spellStart"/>
       <w:r>
         <w:t>Code_Gen_Model_data.m</w:t>
       </w:r>
+      <w:proofErr w:type="spellEnd"/>
       <w:r>
         <w:t>” file along with the discrete sample time.</w:t>
       </w:r>
@@ -2042,9 +2454,11 @@
       <w:r>
         <w:t>subsystem for Autonomous operation contains a signal test point named “</w:t>
       </w:r>
+      <w:proofErr w:type="spellStart"/>
       <w:r>
         <w:t>sine_wave_raw</w:t>
       </w:r>
+      <w:proofErr w:type="spellEnd"/>
       <w:r>
         <w:t>”,</w:t>
       </w:r>
@@ -2111,9 +2525,11 @@
       <w:r>
         <w:t>Stop the simulation and open the “</w:t>
       </w:r>
+      <w:proofErr w:type="spellStart"/>
       <w:r>
         <w:t>Code_Gen_Model_data.m</w:t>
       </w:r>
+      <w:proofErr w:type="spellEnd"/>
       <w:r>
         <w:t xml:space="preserve">” file where you can change the “Frequency” and “Offset” values.  Run the </w:t>
       </w:r>
@@ -2175,11 +2591,24 @@
         </w:numPr>
       </w:pPr>
       <w:r>
-        <w:t>Starting from the Matlab window c</w:t>
-      </w:r>
-      <w:r>
-        <w:t>reate the Simulink model</w:t>
-      </w:r>
+        <w:t xml:space="preserve">Starting from the </w:t>
+      </w:r>
+      <w:proofErr w:type="spellStart"/>
+      <w:r>
+        <w:t>Matlab</w:t>
+      </w:r>
+      <w:proofErr w:type="spellEnd"/>
+      <w:r>
+        <w:t xml:space="preserve"> window c</w:t>
+      </w:r>
+      <w:r>
+        <w:t xml:space="preserve">reate the Simulink </w:t>
+      </w:r>
+      <w:proofErr w:type="gramStart"/>
+      <w:r>
+        <w:t>model</w:t>
+      </w:r>
+      <w:proofErr w:type="gramEnd"/>
     </w:p>
     <w:p>
       <w:pPr>
@@ -2223,13 +2652,29 @@
         <w:t xml:space="preserve">Save the new model </w:t>
       </w:r>
       <w:r>
-        <w:t xml:space="preserve">into the “Top_Level_Models” folder </w:t>
+        <w:t>into the “</w:t>
+      </w:r>
+      <w:proofErr w:type="spellStart"/>
+      <w:r>
+        <w:t>Top_Level_Models</w:t>
+      </w:r>
+      <w:proofErr w:type="spellEnd"/>
+      <w:r>
+        <w:t xml:space="preserve">” folder </w:t>
       </w:r>
       <w:r>
         <w:t>with</w:t>
       </w:r>
       <w:r>
-        <w:t xml:space="preserve"> the .slx extension type.</w:t>
+        <w:t xml:space="preserve"> the .</w:t>
+      </w:r>
+      <w:proofErr w:type="spellStart"/>
+      <w:r>
+        <w:t>slx</w:t>
+      </w:r>
+      <w:proofErr w:type="spellEnd"/>
+      <w:r>
+        <w:t xml:space="preserve"> extension type.</w:t>
       </w:r>
       <w:r>
         <w:t xml:space="preserve">  </w:t>
@@ -2241,7 +2686,23 @@
         <w:t>,</w:t>
       </w:r>
       <w:r>
-        <w:t xml:space="preserve"> the model name is “Code_Gen_Model.slx” which will show up in the hand code</w:t>
+        <w:t xml:space="preserve"> the </w:t>
+      </w:r>
+      <w:proofErr w:type="gramStart"/>
+      <w:r>
+        <w:t>model</w:t>
+      </w:r>
+      <w:proofErr w:type="gramEnd"/>
+      <w:r>
+        <w:t xml:space="preserve"> name is “</w:t>
+      </w:r>
+      <w:proofErr w:type="spellStart"/>
+      <w:r>
+        <w:t>Code_Gen_Model.slx</w:t>
+      </w:r>
+      <w:proofErr w:type="spellEnd"/>
+      <w:r>
+        <w:t>” which will show up in the hand code</w:t>
       </w:r>
       <w:r>
         <w:t xml:space="preserve"> examples.</w:t>
@@ -2286,7 +2747,15 @@
         <w:t xml:space="preserve">From the Simulink model </w:t>
       </w:r>
       <w:r>
-        <w:t xml:space="preserve">(not the Matlab window) </w:t>
+        <w:t xml:space="preserve">(not the </w:t>
+      </w:r>
+      <w:proofErr w:type="spellStart"/>
+      <w:r>
+        <w:t>Matlab</w:t>
+      </w:r>
+      <w:proofErr w:type="spellEnd"/>
+      <w:r>
+        <w:t xml:space="preserve"> window) </w:t>
       </w:r>
       <w:r>
         <w:t xml:space="preserve">go to </w:t>
@@ -2301,7 +2770,15 @@
         <w:t xml:space="preserve"> &gt; Model Settings</w:t>
       </w:r>
       <w:r>
-        <w:t xml:space="preserve"> (click on the gear, not the drop down menu)</w:t>
+        <w:t xml:space="preserve"> (click on the gear, not the </w:t>
+      </w:r>
+      <w:proofErr w:type="gramStart"/>
+      <w:r>
+        <w:t>drop down</w:t>
+      </w:r>
+      <w:proofErr w:type="gramEnd"/>
+      <w:r>
+        <w:t xml:space="preserve"> menu)</w:t>
       </w:r>
       <w:r>
         <w:t>.</w:t>
@@ -2429,7 +2906,47 @@
         </w:numPr>
       </w:pPr>
       <w:r>
-        <w:t xml:space="preserve">Note: The fixed step size is set to parameter “t_sample” which is the update rate of the model and should match the periodic update rate of the WPILib VS Code project.  The WPILib VS Code default is set to 0.020 seconds and therefore the Matlab workspace needs to be populated with “t_sample = 0.020”.  This parameter </w:t>
+        <w:t>Note: The fixed step size is set to parameter “</w:t>
+      </w:r>
+      <w:proofErr w:type="spellStart"/>
+      <w:r>
+        <w:t>t_sample</w:t>
+      </w:r>
+      <w:proofErr w:type="spellEnd"/>
+      <w:r>
+        <w:t xml:space="preserve">” which is the update rate of the model and should match the periodic update rate of the </w:t>
+      </w:r>
+      <w:proofErr w:type="spellStart"/>
+      <w:r>
+        <w:t>WPILib</w:t>
+      </w:r>
+      <w:proofErr w:type="spellEnd"/>
+      <w:r>
+        <w:t xml:space="preserve"> VS Code project.  The </w:t>
+      </w:r>
+      <w:proofErr w:type="spellStart"/>
+      <w:r>
+        <w:t>WPILib</w:t>
+      </w:r>
+      <w:proofErr w:type="spellEnd"/>
+      <w:r>
+        <w:t xml:space="preserve"> VS Code default is set to 0.020 seconds and therefore the </w:t>
+      </w:r>
+      <w:proofErr w:type="spellStart"/>
+      <w:r>
+        <w:t>Matlab</w:t>
+      </w:r>
+      <w:proofErr w:type="spellEnd"/>
+      <w:r>
+        <w:t xml:space="preserve"> workspace needs to be populated with “</w:t>
+      </w:r>
+      <w:proofErr w:type="spellStart"/>
+      <w:r>
+        <w:t>t_sample</w:t>
+      </w:r>
+      <w:proofErr w:type="spellEnd"/>
+      <w:r>
+        <w:t xml:space="preserve"> = 0.020”.  This parameter </w:t>
       </w:r>
       <w:r>
         <w:t>will be added to an</w:t>
@@ -2529,7 +3046,23 @@
         <w:t xml:space="preserve">Language </w:t>
       </w:r>
       <w:r>
-        <w:t xml:space="preserve">“C” (instead of “C++”) will allow us to access internal model data externally in WPILib VS Code.  For example, tuning parameters and test points (measurement variables).  The WPILIb VS Code C++ code can </w:t>
+        <w:t xml:space="preserve">“C” (instead of “C++”) will allow us to access internal model data externally in </w:t>
+      </w:r>
+      <w:proofErr w:type="spellStart"/>
+      <w:r>
+        <w:t>WPILib</w:t>
+      </w:r>
+      <w:proofErr w:type="spellEnd"/>
+      <w:r>
+        <w:t xml:space="preserve"> VS Code.  For example, tuning parameters and test points (measurement variables).  The </w:t>
+      </w:r>
+      <w:proofErr w:type="spellStart"/>
+      <w:r>
+        <w:t>WPILIb</w:t>
+      </w:r>
+      <w:proofErr w:type="spellEnd"/>
+      <w:r>
+        <w:t xml:space="preserve"> VS Code C++ code can </w:t>
       </w:r>
       <w:r>
         <w:t>include</w:t>
@@ -2586,10 +3119,18 @@
         </w:numPr>
       </w:pPr>
       <w:r>
-        <w:t>Using the dialog browse to locate the “Robot_</w:t>
-      </w:r>
-      <w:r>
-        <w:t>sub.slx” reference subsystem file.</w:t>
+        <w:t>Using the dialog browse to locate the “</w:t>
+      </w:r>
+      <w:proofErr w:type="spellStart"/>
+      <w:r>
+        <w:t>Robot_</w:t>
+      </w:r>
+      <w:r>
+        <w:t>sub.slx</w:t>
+      </w:r>
+      <w:proofErr w:type="spellEnd"/>
+      <w:r>
+        <w:t>” reference subsystem file.</w:t>
       </w:r>
       <w:r>
         <w:t xml:space="preserve">  This is the same subsystem used in the simulation model.</w:t>
@@ -2670,8 +3211,13 @@
       </w:pPr>
       <w:r>
         <w:lastRenderedPageBreak/>
-        <w:t>Set the Simulink project code generation folder</w:t>
-      </w:r>
+        <w:t xml:space="preserve">Set the Simulink project code generation </w:t>
+      </w:r>
+      <w:proofErr w:type="gramStart"/>
+      <w:r>
+        <w:t>folder</w:t>
+      </w:r>
+      <w:proofErr w:type="gramEnd"/>
     </w:p>
     <w:p>
       <w:pPr>
@@ -2682,7 +3228,15 @@
         </w:numPr>
       </w:pPr>
       <w:r>
-        <w:t>Open the Matlab window (not the Simulink model)</w:t>
+        <w:t xml:space="preserve">Open the </w:t>
+      </w:r>
+      <w:proofErr w:type="spellStart"/>
+      <w:r>
+        <w:t>Matlab</w:t>
+      </w:r>
+      <w:proofErr w:type="spellEnd"/>
+      <w:r>
+        <w:t xml:space="preserve"> window (not the Simulink model)</w:t>
       </w:r>
     </w:p>
     <w:p>
@@ -2794,7 +3348,23 @@
         <w:t>” to</w:t>
       </w:r>
       <w:r>
-        <w:t xml:space="preserve"> “[project root]/../src/main”.</w:t>
+        <w:t xml:space="preserve"> “[project </w:t>
+      </w:r>
+      <w:proofErr w:type="gramStart"/>
+      <w:r>
+        <w:t>root]/..</w:t>
+      </w:r>
+      <w:proofErr w:type="gramEnd"/>
+      <w:r>
+        <w:t>/</w:t>
+      </w:r>
+      <w:proofErr w:type="spellStart"/>
+      <w:r>
+        <w:t>src</w:t>
+      </w:r>
+      <w:proofErr w:type="spellEnd"/>
+      <w:r>
+        <w:t>/main”.</w:t>
       </w:r>
     </w:p>
     <w:p>
@@ -2879,11 +3449,21 @@
         </w:numPr>
       </w:pPr>
       <w:r>
-        <w:t>From the Matlab project highlight “</w:t>
-      </w:r>
+        <w:t xml:space="preserve">From the </w:t>
+      </w:r>
+      <w:proofErr w:type="spellStart"/>
+      <w:r>
+        <w:t>Matlab</w:t>
+      </w:r>
+      <w:proofErr w:type="spellEnd"/>
+      <w:r>
+        <w:t xml:space="preserve"> project highlight “</w:t>
+      </w:r>
+      <w:proofErr w:type="spellStart"/>
       <w:r>
         <w:t>Build_Extern.m</w:t>
       </w:r>
+      <w:proofErr w:type="spellEnd"/>
       <w:r>
         <w:t>”.</w:t>
       </w:r>
@@ -2932,6 +3512,7 @@
       <w:r>
         <w:t>Repeat for “</w:t>
       </w:r>
+      <w:proofErr w:type="spellStart"/>
       <w:r>
         <w:t>Build_</w:t>
       </w:r>
@@ -2941,6 +3522,7 @@
       <w:r>
         <w:t>ern.m</w:t>
       </w:r>
+      <w:proofErr w:type="spellEnd"/>
       <w:r>
         <w:t>”.</w:t>
       </w:r>
@@ -2974,9 +3556,11 @@
       <w:r>
         <w:t xml:space="preserve"> unless they are included in the excepts list found in “</w:t>
       </w:r>
+      <w:proofErr w:type="spellStart"/>
       <w:r>
         <w:t>Code_Gen_Model_data.m</w:t>
       </w:r>
+      <w:proofErr w:type="spellEnd"/>
       <w:r>
         <w:t>”.</w:t>
       </w:r>
@@ -3028,9 +3612,11 @@
       <w:r>
         <w:t>“</w:t>
       </w:r>
+      <w:proofErr w:type="spellStart"/>
       <w:r>
         <w:t>SimulinkSmartDashboard.h</w:t>
       </w:r>
+      <w:proofErr w:type="spellEnd"/>
       <w:r>
         <w:t>” and “</w:t>
       </w:r>
@@ -3041,7 +3627,15 @@
         <w:t>cpp”</w:t>
       </w:r>
       <w:r>
-        <w:t xml:space="preserve"> into the “include” and “cpp” folders.</w:t>
+        <w:t xml:space="preserve"> into the “include” and “</w:t>
+      </w:r>
+      <w:proofErr w:type="spellStart"/>
+      <w:r>
+        <w:t>cpp</w:t>
+      </w:r>
+      <w:proofErr w:type="spellEnd"/>
+      <w:r>
+        <w:t>” folders.</w:t>
       </w:r>
     </w:p>
     <w:p>
@@ -3080,7 +3674,15 @@
         <w:t xml:space="preserve">and </w:t>
       </w:r>
       <w:r>
-        <w:t>click on the “Build_Extern.m” shortcut.</w:t>
+        <w:t>click on the “</w:t>
+      </w:r>
+      <w:proofErr w:type="spellStart"/>
+      <w:r>
+        <w:t>Build_Extern.m</w:t>
+      </w:r>
+      <w:proofErr w:type="spellEnd"/>
+      <w:r>
+        <w:t>” shortcut.</w:t>
       </w:r>
     </w:p>
     <w:p>
@@ -3113,7 +3715,20 @@
         <w:t>When using Git for version control a</w:t>
       </w:r>
       <w:r>
-        <w:t>dd the following to “.gitignore” in the Git repository.</w:t>
+        <w:t xml:space="preserve">dd the following to </w:t>
+      </w:r>
+      <w:proofErr w:type="gramStart"/>
+      <w:r>
+        <w:t>“.</w:t>
+      </w:r>
+      <w:proofErr w:type="spellStart"/>
+      <w:r>
+        <w:t>gitignore</w:t>
+      </w:r>
+      <w:proofErr w:type="spellEnd"/>
+      <w:proofErr w:type="gramEnd"/>
+      <w:r>
+        <w:t>” in the Git repository.</w:t>
       </w:r>
     </w:p>
     <w:p>
@@ -3181,8 +3796,18 @@
           <w:sz w:val="18"/>
           <w:szCs w:val="18"/>
         </w:rPr>
-        <w:t>*.asv</w:t>
-      </w:r>
+        <w:t>*.</w:t>
+      </w:r>
+      <w:proofErr w:type="spellStart"/>
+      <w:r>
+        <w:rPr>
+          <w:rFonts w:ascii="Courier New" w:hAnsi="Courier New" w:cs="Courier New"/>
+          <w:sz w:val="18"/>
+          <w:szCs w:val="18"/>
+        </w:rPr>
+        <w:t>asv</w:t>
+      </w:r>
+      <w:proofErr w:type="spellEnd"/>
     </w:p>
     <w:p>
       <w:pPr>
@@ -3213,6 +3838,7 @@
           <w:szCs w:val="18"/>
         </w:rPr>
       </w:pPr>
+      <w:proofErr w:type="gramStart"/>
       <w:r>
         <w:rPr>
           <w:rFonts w:ascii="Courier New" w:hAnsi="Courier New" w:cs="Courier New"/>
@@ -3221,6 +3847,7 @@
         </w:rPr>
         <w:t>*.autosave</w:t>
       </w:r>
+      <w:proofErr w:type="gramEnd"/>
     </w:p>
     <w:p>
       <w:pPr>
@@ -3232,13 +3859,33 @@
           <w:szCs w:val="18"/>
         </w:rPr>
       </w:pPr>
-      <w:r>
-        <w:rPr>
-          <w:rFonts w:ascii="Courier New" w:hAnsi="Courier New" w:cs="Courier New"/>
-          <w:sz w:val="18"/>
-          <w:szCs w:val="18"/>
-        </w:rPr>
-        <w:t>*.slx.r*</w:t>
+      <w:proofErr w:type="gramStart"/>
+      <w:r>
+        <w:rPr>
+          <w:rFonts w:ascii="Courier New" w:hAnsi="Courier New" w:cs="Courier New"/>
+          <w:sz w:val="18"/>
+          <w:szCs w:val="18"/>
+        </w:rPr>
+        <w:t>*.</w:t>
+      </w:r>
+      <w:proofErr w:type="spellStart"/>
+      <w:r>
+        <w:rPr>
+          <w:rFonts w:ascii="Courier New" w:hAnsi="Courier New" w:cs="Courier New"/>
+          <w:sz w:val="18"/>
+          <w:szCs w:val="18"/>
+        </w:rPr>
+        <w:t>slx.r</w:t>
+      </w:r>
+      <w:proofErr w:type="spellEnd"/>
+      <w:proofErr w:type="gramEnd"/>
+      <w:r>
+        <w:rPr>
+          <w:rFonts w:ascii="Courier New" w:hAnsi="Courier New" w:cs="Courier New"/>
+          <w:sz w:val="18"/>
+          <w:szCs w:val="18"/>
+        </w:rPr>
+        <w:t>*</w:t>
       </w:r>
     </w:p>
     <w:p>
@@ -3251,13 +3898,33 @@
           <w:szCs w:val="18"/>
         </w:rPr>
       </w:pPr>
-      <w:r>
-        <w:rPr>
-          <w:rFonts w:ascii="Courier New" w:hAnsi="Courier New" w:cs="Courier New"/>
-          <w:sz w:val="18"/>
-          <w:szCs w:val="18"/>
-        </w:rPr>
-        <w:t>*.mdl.r*</w:t>
+      <w:proofErr w:type="gramStart"/>
+      <w:r>
+        <w:rPr>
+          <w:rFonts w:ascii="Courier New" w:hAnsi="Courier New" w:cs="Courier New"/>
+          <w:sz w:val="18"/>
+          <w:szCs w:val="18"/>
+        </w:rPr>
+        <w:t>*.</w:t>
+      </w:r>
+      <w:proofErr w:type="spellStart"/>
+      <w:r>
+        <w:rPr>
+          <w:rFonts w:ascii="Courier New" w:hAnsi="Courier New" w:cs="Courier New"/>
+          <w:sz w:val="18"/>
+          <w:szCs w:val="18"/>
+        </w:rPr>
+        <w:t>mdl.r</w:t>
+      </w:r>
+      <w:proofErr w:type="spellEnd"/>
+      <w:proofErr w:type="gramEnd"/>
+      <w:r>
+        <w:rPr>
+          <w:rFonts w:ascii="Courier New" w:hAnsi="Courier New" w:cs="Courier New"/>
+          <w:sz w:val="18"/>
+          <w:szCs w:val="18"/>
+        </w:rPr>
+        <w:t>*</w:t>
       </w:r>
     </w:p>
     <w:p>
@@ -3300,6 +3967,7 @@
           <w:szCs w:val="18"/>
         </w:rPr>
       </w:pPr>
+      <w:proofErr w:type="gramStart"/>
       <w:r>
         <w:rPr>
           <w:rFonts w:ascii="Courier New" w:hAnsi="Courier New" w:cs="Courier New"/>
@@ -3308,6 +3976,7 @@
         </w:rPr>
         <w:t>*.p</w:t>
       </w:r>
+      <w:proofErr w:type="gramEnd"/>
     </w:p>
     <w:p>
       <w:pPr>
@@ -3355,7 +4024,25 @@
           <w:sz w:val="18"/>
           <w:szCs w:val="18"/>
         </w:rPr>
-        <w:t>*.mex*</w:t>
+        <w:t>*.</w:t>
+      </w:r>
+      <w:proofErr w:type="spellStart"/>
+      <w:r>
+        <w:rPr>
+          <w:rFonts w:ascii="Courier New" w:hAnsi="Courier New" w:cs="Courier New"/>
+          <w:sz w:val="18"/>
+          <w:szCs w:val="18"/>
+        </w:rPr>
+        <w:t>mex</w:t>
+      </w:r>
+      <w:proofErr w:type="spellEnd"/>
+      <w:r>
+        <w:rPr>
+          <w:rFonts w:ascii="Courier New" w:hAnsi="Courier New" w:cs="Courier New"/>
+          <w:sz w:val="18"/>
+          <w:szCs w:val="18"/>
+        </w:rPr>
+        <w:t>*</w:t>
       </w:r>
     </w:p>
     <w:p>
@@ -3398,14 +4085,26 @@
           <w:szCs w:val="18"/>
         </w:rPr>
       </w:pPr>
-      <w:r>
-        <w:rPr>
-          <w:rFonts w:ascii="Courier New" w:hAnsi="Courier New" w:cs="Courier New"/>
-          <w:sz w:val="18"/>
-          <w:szCs w:val="18"/>
-        </w:rPr>
-        <w:t>*.mlappinstall</w:t>
-      </w:r>
+      <w:proofErr w:type="gramStart"/>
+      <w:r>
+        <w:rPr>
+          <w:rFonts w:ascii="Courier New" w:hAnsi="Courier New" w:cs="Courier New"/>
+          <w:sz w:val="18"/>
+          <w:szCs w:val="18"/>
+        </w:rPr>
+        <w:t>*.</w:t>
+      </w:r>
+      <w:proofErr w:type="spellStart"/>
+      <w:r>
+        <w:rPr>
+          <w:rFonts w:ascii="Courier New" w:hAnsi="Courier New" w:cs="Courier New"/>
+          <w:sz w:val="18"/>
+          <w:szCs w:val="18"/>
+        </w:rPr>
+        <w:t>mlappinstall</w:t>
+      </w:r>
+      <w:proofErr w:type="spellEnd"/>
+      <w:proofErr w:type="gramEnd"/>
     </w:p>
     <w:p>
       <w:pPr>
@@ -3417,14 +4116,26 @@
           <w:szCs w:val="18"/>
         </w:rPr>
       </w:pPr>
-      <w:r>
-        <w:rPr>
-          <w:rFonts w:ascii="Courier New" w:hAnsi="Courier New" w:cs="Courier New"/>
-          <w:sz w:val="18"/>
-          <w:szCs w:val="18"/>
-        </w:rPr>
-        <w:t>*.mltbx</w:t>
-      </w:r>
+      <w:proofErr w:type="gramStart"/>
+      <w:r>
+        <w:rPr>
+          <w:rFonts w:ascii="Courier New" w:hAnsi="Courier New" w:cs="Courier New"/>
+          <w:sz w:val="18"/>
+          <w:szCs w:val="18"/>
+        </w:rPr>
+        <w:t>*.</w:t>
+      </w:r>
+      <w:proofErr w:type="spellStart"/>
+      <w:r>
+        <w:rPr>
+          <w:rFonts w:ascii="Courier New" w:hAnsi="Courier New" w:cs="Courier New"/>
+          <w:sz w:val="18"/>
+          <w:szCs w:val="18"/>
+        </w:rPr>
+        <w:t>mltbx</w:t>
+      </w:r>
+      <w:proofErr w:type="spellEnd"/>
+      <w:proofErr w:type="gramEnd"/>
     </w:p>
     <w:p>
       <w:pPr>
@@ -3472,8 +4183,18 @@
           <w:sz w:val="18"/>
           <w:szCs w:val="18"/>
         </w:rPr>
-        <w:t>*.ctf</w:t>
-      </w:r>
+        <w:t>*.</w:t>
+      </w:r>
+      <w:proofErr w:type="spellStart"/>
+      <w:r>
+        <w:rPr>
+          <w:rFonts w:ascii="Courier New" w:hAnsi="Courier New" w:cs="Courier New"/>
+          <w:sz w:val="18"/>
+          <w:szCs w:val="18"/>
+        </w:rPr>
+        <w:t>ctf</w:t>
+      </w:r>
+      <w:proofErr w:type="spellEnd"/>
     </w:p>
     <w:p>
       <w:pPr>
@@ -3502,7 +4223,25 @@
           <w:sz w:val="18"/>
           <w:szCs w:val="18"/>
         </w:rPr>
-        <w:t># Generated helpsearch folders</w:t>
+        <w:t xml:space="preserve"># Generated </w:t>
+      </w:r>
+      <w:proofErr w:type="spellStart"/>
+      <w:r>
+        <w:rPr>
+          <w:rFonts w:ascii="Courier New" w:hAnsi="Courier New" w:cs="Courier New"/>
+          <w:sz w:val="18"/>
+          <w:szCs w:val="18"/>
+        </w:rPr>
+        <w:t>helpsearch</w:t>
+      </w:r>
+      <w:proofErr w:type="spellEnd"/>
+      <w:r>
+        <w:rPr>
+          <w:rFonts w:ascii="Courier New" w:hAnsi="Courier New" w:cs="Courier New"/>
+          <w:sz w:val="18"/>
+          <w:szCs w:val="18"/>
+        </w:rPr>
+        <w:t xml:space="preserve"> folders</w:t>
       </w:r>
     </w:p>
     <w:p>
@@ -3515,13 +4254,23 @@
           <w:szCs w:val="18"/>
         </w:rPr>
       </w:pPr>
-      <w:r>
-        <w:rPr>
-          <w:rFonts w:ascii="Courier New" w:hAnsi="Courier New" w:cs="Courier New"/>
-          <w:sz w:val="18"/>
-          <w:szCs w:val="18"/>
-        </w:rPr>
-        <w:t>helpsearch*/</w:t>
+      <w:proofErr w:type="spellStart"/>
+      <w:r>
+        <w:rPr>
+          <w:rFonts w:ascii="Courier New" w:hAnsi="Courier New" w:cs="Courier New"/>
+          <w:sz w:val="18"/>
+          <w:szCs w:val="18"/>
+        </w:rPr>
+        <w:t>helpsearch</w:t>
+      </w:r>
+      <w:proofErr w:type="spellEnd"/>
+      <w:r>
+        <w:rPr>
+          <w:rFonts w:ascii="Courier New" w:hAnsi="Courier New" w:cs="Courier New"/>
+          <w:sz w:val="18"/>
+          <w:szCs w:val="18"/>
+        </w:rPr>
+        <w:t>*/</w:t>
       </w:r>
     </w:p>
     <w:p>
@@ -3564,13 +4313,23 @@
           <w:szCs w:val="18"/>
         </w:rPr>
       </w:pPr>
-      <w:r>
-        <w:rPr>
-          <w:rFonts w:ascii="Courier New" w:hAnsi="Courier New" w:cs="Courier New"/>
-          <w:sz w:val="18"/>
-          <w:szCs w:val="18"/>
-        </w:rPr>
-        <w:t>slprj/</w:t>
+      <w:proofErr w:type="spellStart"/>
+      <w:r>
+        <w:rPr>
+          <w:rFonts w:ascii="Courier New" w:hAnsi="Courier New" w:cs="Courier New"/>
+          <w:sz w:val="18"/>
+          <w:szCs w:val="18"/>
+        </w:rPr>
+        <w:t>slprj</w:t>
+      </w:r>
+      <w:proofErr w:type="spellEnd"/>
+      <w:r>
+        <w:rPr>
+          <w:rFonts w:ascii="Courier New" w:hAnsi="Courier New" w:cs="Courier New"/>
+          <w:sz w:val="18"/>
+          <w:szCs w:val="18"/>
+        </w:rPr>
+        <w:t>/</w:t>
       </w:r>
     </w:p>
     <w:p>
@@ -3583,13 +4342,23 @@
           <w:szCs w:val="18"/>
         </w:rPr>
       </w:pPr>
-      <w:r>
-        <w:rPr>
-          <w:rFonts w:ascii="Courier New" w:hAnsi="Courier New" w:cs="Courier New"/>
-          <w:sz w:val="18"/>
-          <w:szCs w:val="18"/>
-        </w:rPr>
-        <w:t>sccprj/</w:t>
+      <w:proofErr w:type="spellStart"/>
+      <w:r>
+        <w:rPr>
+          <w:rFonts w:ascii="Courier New" w:hAnsi="Courier New" w:cs="Courier New"/>
+          <w:sz w:val="18"/>
+          <w:szCs w:val="18"/>
+        </w:rPr>
+        <w:t>sccprj</w:t>
+      </w:r>
+      <w:proofErr w:type="spellEnd"/>
+      <w:r>
+        <w:rPr>
+          <w:rFonts w:ascii="Courier New" w:hAnsi="Courier New" w:cs="Courier New"/>
+          <w:sz w:val="18"/>
+          <w:szCs w:val="18"/>
+        </w:rPr>
+        <w:t>/</w:t>
       </w:r>
     </w:p>
     <w:p>
@@ -3602,13 +4371,23 @@
           <w:szCs w:val="18"/>
         </w:rPr>
       </w:pPr>
-      <w:r>
-        <w:rPr>
-          <w:rFonts w:ascii="Courier New" w:hAnsi="Courier New" w:cs="Courier New"/>
-          <w:sz w:val="18"/>
-          <w:szCs w:val="18"/>
-        </w:rPr>
-        <w:t>codegen/</w:t>
+      <w:proofErr w:type="spellStart"/>
+      <w:r>
+        <w:rPr>
+          <w:rFonts w:ascii="Courier New" w:hAnsi="Courier New" w:cs="Courier New"/>
+          <w:sz w:val="18"/>
+          <w:szCs w:val="18"/>
+        </w:rPr>
+        <w:t>codegen</w:t>
+      </w:r>
+      <w:proofErr w:type="spellEnd"/>
+      <w:r>
+        <w:rPr>
+          <w:rFonts w:ascii="Courier New" w:hAnsi="Courier New" w:cs="Courier New"/>
+          <w:sz w:val="18"/>
+          <w:szCs w:val="18"/>
+        </w:rPr>
+        <w:t>/</w:t>
       </w:r>
     </w:p>
     <w:p>
@@ -3651,14 +4430,26 @@
           <w:szCs w:val="18"/>
         </w:rPr>
       </w:pPr>
-      <w:r>
-        <w:rPr>
-          <w:rFonts w:ascii="Courier New" w:hAnsi="Courier New" w:cs="Courier New"/>
-          <w:sz w:val="18"/>
-          <w:szCs w:val="18"/>
-        </w:rPr>
-        <w:t>*.slxc</w:t>
-      </w:r>
+      <w:proofErr w:type="gramStart"/>
+      <w:r>
+        <w:rPr>
+          <w:rFonts w:ascii="Courier New" w:hAnsi="Courier New" w:cs="Courier New"/>
+          <w:sz w:val="18"/>
+          <w:szCs w:val="18"/>
+        </w:rPr>
+        <w:t>*.</w:t>
+      </w:r>
+      <w:proofErr w:type="spellStart"/>
+      <w:r>
+        <w:rPr>
+          <w:rFonts w:ascii="Courier New" w:hAnsi="Courier New" w:cs="Courier New"/>
+          <w:sz w:val="18"/>
+          <w:szCs w:val="18"/>
+        </w:rPr>
+        <w:t>slxc</w:t>
+      </w:r>
+      <w:proofErr w:type="spellEnd"/>
+      <w:proofErr w:type="gramEnd"/>
     </w:p>
     <w:p>
       <w:pPr>
@@ -3700,14 +4491,26 @@
           <w:szCs w:val="18"/>
         </w:rPr>
       </w:pPr>
-      <w:r>
-        <w:rPr>
-          <w:rFonts w:ascii="Courier New" w:hAnsi="Courier New" w:cs="Courier New"/>
-          <w:sz w:val="18"/>
-          <w:szCs w:val="18"/>
-        </w:rPr>
-        <w:t>.MATLABDriveTag</w:t>
-      </w:r>
+      <w:proofErr w:type="gramStart"/>
+      <w:r>
+        <w:rPr>
+          <w:rFonts w:ascii="Courier New" w:hAnsi="Courier New" w:cs="Courier New"/>
+          <w:sz w:val="18"/>
+          <w:szCs w:val="18"/>
+        </w:rPr>
+        <w:t>.</w:t>
+      </w:r>
+      <w:proofErr w:type="spellStart"/>
+      <w:r>
+        <w:rPr>
+          <w:rFonts w:ascii="Courier New" w:hAnsi="Courier New" w:cs="Courier New"/>
+          <w:sz w:val="18"/>
+          <w:szCs w:val="18"/>
+        </w:rPr>
+        <w:t>MATLABDriveTag</w:t>
+      </w:r>
+      <w:proofErr w:type="spellEnd"/>
+      <w:proofErr w:type="gramEnd"/>
     </w:p>
     <w:p>
       <w:pPr>
@@ -3735,7 +4538,15 @@
       </w:pPr>
       <w:r>
         <w:lastRenderedPageBreak/>
-        <w:t xml:space="preserve">Modify the WPILib </w:t>
+        <w:t xml:space="preserve">Modify the </w:t>
+      </w:r>
+      <w:proofErr w:type="spellStart"/>
+      <w:r>
+        <w:t>WPILib</w:t>
+      </w:r>
+      <w:proofErr w:type="spellEnd"/>
+      <w:r>
+        <w:t xml:space="preserve"> </w:t>
       </w:r>
       <w:r>
         <w:t>files</w:t>
@@ -3767,8 +4578,13 @@
       <w:r>
         <w:t xml:space="preserve">Open the </w:t>
       </w:r>
-      <w:r>
-        <w:t xml:space="preserve">WPILib </w:t>
+      <w:proofErr w:type="spellStart"/>
+      <w:r>
+        <w:t>WPILib</w:t>
+      </w:r>
+      <w:proofErr w:type="spellEnd"/>
+      <w:r>
+        <w:t xml:space="preserve"> </w:t>
       </w:r>
       <w:r>
         <w:t>VS Code project folder</w:t>
@@ -3792,7 +4608,17 @@
         <w:t>ake changes to</w:t>
       </w:r>
       <w:r>
-        <w:t xml:space="preserve"> the “build.gradle” file</w:t>
+        <w:t xml:space="preserve"> the “</w:t>
+      </w:r>
+      <w:proofErr w:type="spellStart"/>
+      <w:proofErr w:type="gramStart"/>
+      <w:r>
+        <w:t>build.gradle</w:t>
+      </w:r>
+      <w:proofErr w:type="spellEnd"/>
+      <w:proofErr w:type="gramEnd"/>
+      <w:r>
+        <w:t>” file</w:t>
       </w:r>
       <w:r>
         <w:t>.</w:t>
@@ -3824,9 +4650,11 @@
       <w:r>
         <w:t xml:space="preserve">they </w:t>
       </w:r>
+      <w:proofErr w:type="gramStart"/>
       <w:r>
         <w:t>include</w:t>
       </w:r>
+      <w:proofErr w:type="gramEnd"/>
       <w:r>
         <w:t xml:space="preserve"> in</w:t>
       </w:r>
@@ -3873,7 +4701,23 @@
         </w:numPr>
       </w:pPr>
       <w:r>
-        <w:t>Exclude “ert_main.c” since the WPILib project already includes a main function.  We can’t have two main functions.</w:t>
+        <w:t>Exclude “</w:t>
+      </w:r>
+      <w:proofErr w:type="spellStart"/>
+      <w:r>
+        <w:t>ert_main.c</w:t>
+      </w:r>
+      <w:proofErr w:type="spellEnd"/>
+      <w:r>
+        <w:t xml:space="preserve">” since the </w:t>
+      </w:r>
+      <w:proofErr w:type="spellStart"/>
+      <w:r>
+        <w:t>WPILib</w:t>
+      </w:r>
+      <w:proofErr w:type="spellEnd"/>
+      <w:r>
+        <w:t xml:space="preserve"> project already includes a main function.  We can’t have two main functions.</w:t>
       </w:r>
     </w:p>
     <w:p>
@@ -3946,82 +4790,289 @@
         </w:numPr>
       </w:pPr>
       <w:r>
-        <w:t>Make changes to the “Robot.</w:t>
-      </w:r>
-      <w:r>
-        <w:t>h</w:t>
-      </w:r>
-      <w:r>
-        <w:t xml:space="preserve">” </w:t>
-      </w:r>
-      <w:r>
-        <w:t>and “Robot.</w:t>
-      </w:r>
+        <w:t>Important concepts for Simulink integration:</w:t>
+      </w:r>
+    </w:p>
+    <w:p>
+      <w:pPr>
+        <w:pStyle w:val="ListParagraph"/>
+        <w:numPr>
+          <w:ilvl w:val="2"/>
+          <w:numId w:val="7"/>
+        </w:numPr>
+      </w:pPr>
+      <w:proofErr w:type="spellStart"/>
+      <w:proofErr w:type="gramStart"/>
+      <w:r>
+        <w:t>RobotInit</w:t>
+      </w:r>
+      <w:proofErr w:type="spellEnd"/>
+      <w:r>
+        <w:t>(</w:t>
+      </w:r>
+      <w:proofErr w:type="gramEnd"/>
+      <w:r>
+        <w:t xml:space="preserve">) needs to call </w:t>
+      </w:r>
+      <w:proofErr w:type="spellStart"/>
+      <w:r>
+        <w:t>Code_Gen_Model_initialize</w:t>
+      </w:r>
+      <w:proofErr w:type="spellEnd"/>
+      <w:r>
+        <w:t>()</w:t>
+      </w:r>
+    </w:p>
+    <w:p>
+      <w:pPr>
+        <w:pStyle w:val="ListParagraph"/>
+        <w:numPr>
+          <w:ilvl w:val="2"/>
+          <w:numId w:val="7"/>
+        </w:numPr>
+      </w:pPr>
+      <w:proofErr w:type="spellStart"/>
+      <w:proofErr w:type="gramStart"/>
+      <w:r>
+        <w:t>RobotPeriodic</w:t>
+      </w:r>
+      <w:proofErr w:type="spellEnd"/>
+      <w:r>
+        <w:t>(</w:t>
+      </w:r>
+      <w:proofErr w:type="gramEnd"/>
+      <w:r>
+        <w:t xml:space="preserve">) needs to call </w:t>
+      </w:r>
+      <w:proofErr w:type="spellStart"/>
+      <w:r>
+        <w:t>Code_Gen_Model_step</w:t>
+      </w:r>
+      <w:proofErr w:type="spellEnd"/>
+      <w:r>
+        <w:t>()</w:t>
+      </w:r>
+    </w:p>
+    <w:p>
+      <w:pPr>
+        <w:pStyle w:val="ListParagraph"/>
+        <w:numPr>
+          <w:ilvl w:val="2"/>
+          <w:numId w:val="7"/>
+        </w:numPr>
+      </w:pPr>
+      <w:r>
+        <w:t>Input ports</w:t>
+      </w:r>
+      <w:r>
+        <w:t>:</w:t>
+      </w:r>
+      <w:r>
+        <w:t xml:space="preserve"> </w:t>
+      </w:r>
+      <w:proofErr w:type="spellStart"/>
+      <w:r>
+        <w:t>Code_Gen_Model_</w:t>
+      </w:r>
+      <w:proofErr w:type="gramStart"/>
+      <w:r>
+        <w:t>U.</w:t>
+      </w:r>
+      <w:r>
+        <w:rPr>
+          <w:i/>
+          <w:iCs/>
+        </w:rPr>
+        <w:t>input</w:t>
+      </w:r>
+      <w:proofErr w:type="gramEnd"/>
+      <w:r>
+        <w:rPr>
+          <w:i/>
+          <w:iCs/>
+        </w:rPr>
+        <w:t>_port_name</w:t>
+      </w:r>
+      <w:proofErr w:type="spellEnd"/>
+    </w:p>
+    <w:p>
+      <w:pPr>
+        <w:pStyle w:val="ListParagraph"/>
+        <w:numPr>
+          <w:ilvl w:val="2"/>
+          <w:numId w:val="7"/>
+        </w:numPr>
+      </w:pPr>
+      <w:r>
+        <w:t>Output</w:t>
+      </w:r>
+      <w:r>
+        <w:t xml:space="preserve"> ports</w:t>
+      </w:r>
+      <w:r>
+        <w:t>:</w:t>
+      </w:r>
+      <w:r>
+        <w:t xml:space="preserve">  </w:t>
+      </w:r>
+      <w:proofErr w:type="spellStart"/>
+      <w:r>
+        <w:t>Code_Gen_Model_</w:t>
+      </w:r>
+      <w:proofErr w:type="gramStart"/>
+      <w:r>
+        <w:t>Y</w:t>
+      </w:r>
+      <w:r>
+        <w:t>.</w:t>
+      </w:r>
+      <w:r>
+        <w:rPr>
+          <w:i/>
+          <w:iCs/>
+        </w:rPr>
+        <w:t>output</w:t>
+      </w:r>
+      <w:proofErr w:type="gramEnd"/>
+      <w:r>
+        <w:rPr>
+          <w:i/>
+          <w:iCs/>
+        </w:rPr>
+        <w:t>_port_name</w:t>
+      </w:r>
+      <w:proofErr w:type="spellEnd"/>
+    </w:p>
+    <w:p>
+      <w:pPr>
+        <w:pStyle w:val="ListParagraph"/>
+        <w:numPr>
+          <w:ilvl w:val="2"/>
+          <w:numId w:val="7"/>
+        </w:numPr>
+      </w:pPr>
+      <w:r>
+        <w:t>Internal model test points</w:t>
+      </w:r>
+      <w:r>
+        <w:t>:</w:t>
+      </w:r>
+      <w:r>
+        <w:t xml:space="preserve"> </w:t>
+      </w:r>
+      <w:proofErr w:type="spellStart"/>
+      <w:r>
+        <w:t>Code_Gen_Model_</w:t>
+      </w:r>
+      <w:r>
+        <w:t>B</w:t>
+      </w:r>
+      <w:r>
+        <w:t>.</w:t>
+      </w:r>
+      <w:r>
+        <w:rPr>
+          <w:i/>
+          <w:iCs/>
+        </w:rPr>
+        <w:t>test_point_name</w:t>
+      </w:r>
+      <w:proofErr w:type="spellEnd"/>
+    </w:p>
+    <w:p>
+      <w:pPr>
+        <w:pStyle w:val="ListParagraph"/>
+        <w:numPr>
+          <w:ilvl w:val="2"/>
+          <w:numId w:val="7"/>
+        </w:numPr>
+      </w:pPr>
+      <w:r>
+        <w:t xml:space="preserve">Tunable parameters are made available to </w:t>
+      </w:r>
+      <w:proofErr w:type="spellStart"/>
+      <w:r>
+        <w:t>SmartDashboard</w:t>
+      </w:r>
+      <w:proofErr w:type="spellEnd"/>
+      <w:r>
+        <w:t xml:space="preserve"> by </w:t>
+      </w:r>
+      <w:proofErr w:type="spellStart"/>
+      <w:r>
+        <w:t>SimulinkSmartDashboard.h</w:t>
+      </w:r>
+      <w:proofErr w:type="spellEnd"/>
+      <w:r>
+        <w:t xml:space="preserve"> and </w:t>
+      </w:r>
+      <w:r>
+        <w:t>SimulinkSmartDashboard</w:t>
+      </w:r>
+      <w:r>
+        <w:t>.c</w:t>
+      </w:r>
+      <w:r>
+        <w:t>pp</w:t>
+      </w:r>
+      <w:r>
+        <w:t xml:space="preserve"> files generated by the </w:t>
+      </w:r>
+      <w:r>
+        <w:t xml:space="preserve">Simulink </w:t>
+      </w:r>
+      <w:r>
+        <w:t xml:space="preserve">code generation </w:t>
+      </w:r>
+      <w:r>
+        <w:t>scripts</w:t>
+      </w:r>
+      <w:r>
+        <w:t>.</w:t>
+      </w:r>
+    </w:p>
+    <w:p>
+      <w:pPr>
+        <w:pStyle w:val="ListParagraph"/>
+        <w:numPr>
+          <w:ilvl w:val="1"/>
+          <w:numId w:val="7"/>
+        </w:numPr>
+      </w:pPr>
+      <w:r>
+        <w:t>Make changes to the “</w:t>
+      </w:r>
+      <w:proofErr w:type="spellStart"/>
+      <w:r>
+        <w:t>Robot.h</w:t>
+      </w:r>
+      <w:proofErr w:type="spellEnd"/>
+      <w:r>
+        <w:t>” and “Robot.cpp” files.  These files are in the “</w:t>
+      </w:r>
+      <w:proofErr w:type="spellStart"/>
+      <w:r>
+        <w:t>src</w:t>
+      </w:r>
+      <w:proofErr w:type="spellEnd"/>
+      <w:r>
+        <w:t>/main/include” and “</w:t>
+      </w:r>
+      <w:proofErr w:type="spellStart"/>
+      <w:r>
+        <w:t>src</w:t>
+      </w:r>
+      <w:proofErr w:type="spellEnd"/>
+      <w:r>
+        <w:t>/main/</w:t>
+      </w:r>
+      <w:proofErr w:type="spellStart"/>
       <w:r>
         <w:t>cpp</w:t>
       </w:r>
-      <w:r>
-        <w:t xml:space="preserve">” </w:t>
-      </w:r>
-      <w:r>
-        <w:t>file</w:t>
-      </w:r>
-      <w:r>
-        <w:t>s</w:t>
-      </w:r>
-      <w:r>
-        <w:t xml:space="preserve">. </w:t>
-      </w:r>
-      <w:r>
-        <w:t xml:space="preserve"> </w:t>
-      </w:r>
-      <w:r>
-        <w:t xml:space="preserve">These </w:t>
-      </w:r>
-      <w:r>
-        <w:t xml:space="preserve">files </w:t>
-      </w:r>
-      <w:r>
-        <w:t>are in</w:t>
-      </w:r>
-      <w:r>
-        <w:t xml:space="preserve"> </w:t>
-      </w:r>
-      <w:r>
-        <w:t xml:space="preserve">the </w:t>
-      </w:r>
-      <w:r>
-        <w:t xml:space="preserve">“src/main/include” and “src/main/cpp” folders.  </w:t>
-      </w:r>
-      <w:r>
-        <w:t>See file difference reports below</w:t>
-      </w:r>
-      <w:r>
-        <w:t xml:space="preserve"> (changes are commented)</w:t>
-      </w:r>
-      <w:r>
-        <w:t>.</w:t>
-      </w:r>
-      <w:r>
-        <w:t xml:space="preserve">  These files may be copied from the repository</w:t>
-      </w:r>
-      <w:r>
-        <w:t xml:space="preserve"> instead of typing everything out</w:t>
-      </w:r>
-      <w:r>
-        <w:t xml:space="preserve"> </w:t>
-      </w:r>
-      <w:r>
-        <w:t>(</w:t>
-      </w:r>
-      <w:r>
-        <w:t>to speed things up</w:t>
-      </w:r>
-      <w:r>
-        <w:t>)</w:t>
-      </w:r>
-      <w:r>
-        <w:t>.</w:t>
+      <w:proofErr w:type="spellEnd"/>
+      <w:r>
+        <w:t>” folders.  See file difference reports below (changes are commented).  These files may be copied from the repository instead of typing everything out (to speed things up).</w:t>
       </w:r>
     </w:p>
     <w:p>
@@ -4030,13 +5081,18 @@
       </w:r>
     </w:p>
     <w:p>
+      <w:proofErr w:type="spellStart"/>
       <w:r>
         <w:lastRenderedPageBreak/>
         <w:t>Robot.h</w:t>
       </w:r>
-    </w:p>
-    <w:p>
-      <w:r>
+      <w:proofErr w:type="spellEnd"/>
+    </w:p>
+    <w:p>
+      <w:r>
+        <w:rPr>
+          <w:noProof/>
+        </w:rPr>
         <w:drawing>
           <wp:inline distT="0" distB="0" distL="0" distR="0" wp14:anchorId="0785249B" wp14:editId="71DC5B16">
             <wp:extent cx="5943600" cy="963295"/>
@@ -4076,6 +5132,9 @@
     </w:p>
     <w:p>
       <w:r>
+        <w:rPr>
+          <w:noProof/>
+        </w:rPr>
         <w:drawing>
           <wp:inline distT="0" distB="0" distL="0" distR="0" wp14:anchorId="6ADFDC1A" wp14:editId="7D7373E1">
             <wp:extent cx="5943600" cy="1475105"/>
@@ -4127,6 +5186,9 @@
     </w:p>
     <w:p>
       <w:r>
+        <w:rPr>
+          <w:noProof/>
+        </w:rPr>
         <w:drawing>
           <wp:inline distT="0" distB="0" distL="0" distR="0" wp14:anchorId="4F12057C" wp14:editId="41EE719F">
             <wp:extent cx="3650776" cy="1201018"/>
@@ -4166,6 +5228,9 @@
     </w:p>
     <w:p>
       <w:r>
+        <w:rPr>
+          <w:noProof/>
+        </w:rPr>
         <w:drawing>
           <wp:inline distT="0" distB="0" distL="0" distR="0" wp14:anchorId="751B5111" wp14:editId="3F7AF2CD">
             <wp:extent cx="5943600" cy="1026160"/>
@@ -4205,6 +5270,9 @@
     </w:p>
     <w:p>
       <w:r>
+        <w:rPr>
+          <w:noProof/>
+        </w:rPr>
         <w:drawing>
           <wp:inline distT="0" distB="0" distL="0" distR="0" wp14:anchorId="6E52FF54" wp14:editId="53BB73EC">
             <wp:extent cx="2687758" cy="934872"/>
@@ -4244,6 +5312,9 @@
     </w:p>
     <w:p>
       <w:r>
+        <w:rPr>
+          <w:noProof/>
+        </w:rPr>
         <w:drawing>
           <wp:inline distT="0" distB="0" distL="0" distR="0" wp14:anchorId="75369108" wp14:editId="14434ABB">
             <wp:extent cx="5943600" cy="1798320"/>
@@ -4283,6 +5354,9 @@
     </w:p>
     <w:p>
       <w:r>
+        <w:rPr>
+          <w:noProof/>
+        </w:rPr>
         <w:drawing>
           <wp:inline distT="0" distB="0" distL="0" distR="0" wp14:anchorId="7BF3273B" wp14:editId="690846A7">
             <wp:extent cx="5943600" cy="1983740"/>
@@ -4335,7 +5409,20 @@
       </w:pPr>
       <w:r>
         <w:lastRenderedPageBreak/>
-        <w:t>Build and Deploy code to the RoboRio.</w:t>
+        <w:t xml:space="preserve">Build and Deploy code to </w:t>
+      </w:r>
+      <w:proofErr w:type="gramStart"/>
+      <w:r>
+        <w:t xml:space="preserve">the </w:t>
+      </w:r>
+      <w:proofErr w:type="spellStart"/>
+      <w:r>
+        <w:t>RoboRio</w:t>
+      </w:r>
+      <w:proofErr w:type="spellEnd"/>
+      <w:proofErr w:type="gramEnd"/>
+      <w:r>
+        <w:t>.</w:t>
       </w:r>
     </w:p>
     <w:p>
@@ -4386,16 +5473,32 @@
         </w:numPr>
       </w:pPr>
       <w:r>
-        <w:t xml:space="preserve">Choose from the dropdown “WPILib: </w:t>
-      </w:r>
-      <w:r>
-        <w:t>Deploy Robot Code</w:t>
+        <w:t>Choose from the dropdown “</w:t>
+      </w:r>
+      <w:proofErr w:type="spellStart"/>
+      <w:r>
+        <w:t>WPILib</w:t>
+      </w:r>
+      <w:proofErr w:type="spellEnd"/>
+      <w:r>
+        <w:t xml:space="preserve">: </w:t>
+      </w:r>
+      <w:r>
+        <w:t xml:space="preserve">Deploy Robot </w:t>
+      </w:r>
+      <w:proofErr w:type="gramStart"/>
+      <w:r>
+        <w:t>Code</w:t>
       </w:r>
       <w:r>
         <w:t>”</w:t>
       </w:r>
       <w:r>
-        <w:t xml:space="preserve">  (Shift+F5)</w:t>
+        <w:t xml:space="preserve">  (</w:t>
+      </w:r>
+      <w:proofErr w:type="gramEnd"/>
+      <w:r>
+        <w:t>Shift+F5)</w:t>
       </w:r>
     </w:p>
     <w:p>
@@ -4449,7 +5552,15 @@
         <w:t>game state to run</w:t>
       </w:r>
       <w:r>
-        <w:t xml:space="preserve"> (TeleOperated, Autonomous, Test)</w:t>
+        <w:t xml:space="preserve"> (</w:t>
+      </w:r>
+      <w:proofErr w:type="spellStart"/>
+      <w:r>
+        <w:t>TeleOperated</w:t>
+      </w:r>
+      <w:proofErr w:type="spellEnd"/>
+      <w:r>
+        <w:t>, Autonomous, Test)</w:t>
       </w:r>
       <w:r>
         <w:t>.</w:t>
@@ -4491,11 +5602,23 @@
         <w:t xml:space="preserve">Open the </w:t>
       </w:r>
       <w:r>
-        <w:t>“shuffleboard.json” file in the “</w:t>
-      </w:r>
+        <w:t>“</w:t>
+      </w:r>
+      <w:proofErr w:type="spellStart"/>
+      <w:proofErr w:type="gramStart"/>
+      <w:r>
+        <w:t>shuffleboard.json</w:t>
+      </w:r>
+      <w:proofErr w:type="spellEnd"/>
+      <w:proofErr w:type="gramEnd"/>
+      <w:r>
+        <w:t>” file in the “</w:t>
+      </w:r>
+      <w:proofErr w:type="spellStart"/>
       <w:r>
         <w:t>shuffleboard_layouts</w:t>
       </w:r>
+      <w:proofErr w:type="spellEnd"/>
       <w:r>
         <w:t>” folder.</w:t>
       </w:r>
@@ -4517,6 +5640,9 @@
     </w:p>
     <w:p>
       <w:r>
+        <w:rPr>
+          <w:noProof/>
+        </w:rPr>
         <w:drawing>
           <wp:inline distT="0" distB="0" distL="0" distR="0" wp14:anchorId="569A9BF0" wp14:editId="16D65E4D">
             <wp:extent cx="5943600" cy="3129280"/>

</xml_diff>